<commit_message>
Nueva versión, 8 páginas y media
</commit_message>
<xml_diff>
--- a/Paper/Objetivos.docx
+++ b/Paper/Objetivos.docx
@@ -59,36 +59,36 @@
     </w:p>
     <w:p>
       <w:pPr>
-        <w:pStyle w:val="Cuerpodetexto"/>
+        <w:pStyle w:val="Textopreformateado"/>
         <w:numPr>
           <w:ilvl w:val="0"/>
           <w:numId w:val="1"/>
         </w:numPr>
         <w:spacing w:before="0" w:after="0"/>
         <w:jc w:val="both"/>
-        <w:rPr/>
-      </w:pPr>
-      <w:r>
-        <w:rPr/>
-        <w:t xml:space="preserve">Generar un cuerpo organizado de información sobre la Seguridad en el Web Browser, de manera que el conocimiento adquirido por medio del estudio se pueda sistematizar, </w:t>
-      </w:r>
-      <w:r>
-        <w:rPr/>
-        <w:t>organizar y clasificar</w:t>
-      </w:r>
-      <w:r>
-        <w:rPr/>
-        <w:t xml:space="preserve"> en un documento con formato fácil de entender para Profesionales y Estudiantes de Informática. Para lo anterior, es necesari</w:t>
-      </w:r>
-      <w:r>
         <w:rPr>
           <w:u w:val="none"/>
         </w:rPr>
-        <w:t xml:space="preserve">o </w:t>
-      </w:r>
-      <w:r>
-        <w:rPr/>
-        <w:t xml:space="preserve">comprender los conceptos relacionados al navegador web, sus componentes, ataques que puede estar sometido, mecanismos de defensa y otros. Una vez organizado el estudio, se construirá una Arquitectura de Referencia del Web Browser y Patrones de Mal uso para ciertos ataques, que condensarán el conocimiento obtenido de la seguridad en el Web Browser. </w:t>
+      </w:pPr>
+      <w:r>
+        <w:rPr>
+          <w:color w:val="000000"/>
+          <w:u w:val="none"/>
+        </w:rPr>
+        <w:t>G</w:t>
+      </w:r>
+      <w:r>
+        <w:rPr>
+          <w:color w:val="000000"/>
+          <w:u w:val="none"/>
+        </w:rPr>
+        <w:t>enerar un cuerpo organizado de información sobre la Seguridad en el Web Browser, de tal manera que se pueda sistematizar, organizar y clasificar el conocimiento adquirido en un documento con formato fácil de entender para Profesionales y Estudiantes de Informática. Para lo anterior, es necesario comprender los conceptos relacionados al navegador web, sus componentes, ataques que puede estar sometido, mecanismos de defensa y otros. Como producto final del estudio se pretende obtener una Arquitectura de Referencia del Web Browser y Patrones de Mal uso, que condensarán el conocimiento obtenido de la seguridad en el Web Browser.</w:t>
+      </w:r>
+      <w:r>
+        <w:rPr>
+          <w:u w:val="none"/>
+        </w:rPr>
+        <w:t xml:space="preserve"> </w:t>
       </w:r>
     </w:p>
     <w:p>
@@ -164,23 +164,7 @@
           <w:sz w:val="22"/>
           <w:lang w:val="es-CL"/>
         </w:rPr>
-        <w:t xml:space="preserve">Concretar un Estado del Arte que analice el funcionamiento, estructura (componentes) </w:t>
-      </w:r>
-      <w:r>
-        <w:rPr>
-          <w:rFonts w:ascii="Tahoma" w:hAnsi="Tahoma"/>
-          <w:sz w:val="22"/>
-          <w:lang w:val="es-CL"/>
-        </w:rPr>
-        <w:t xml:space="preserve">y Seguridad </w:t>
-      </w:r>
-      <w:r>
-        <w:rPr>
-          <w:rFonts w:ascii="Tahoma" w:hAnsi="Tahoma"/>
-          <w:sz w:val="22"/>
-          <w:lang w:val="es-CL"/>
-        </w:rPr>
-        <w:t>del Web Browse</w:t>
+        <w:t>Concretar un Estado del Arte que analice el funcionamiento, estructura (componentes) y Seguridad del Web Browse</w:t>
       </w:r>
       <w:r>
         <w:rPr>
@@ -245,23 +229,7 @@
           <w:sz w:val="22"/>
           <w:lang w:val="es-CL"/>
         </w:rPr>
-        <w:t xml:space="preserve">Investigar ataques en el </w:t>
-      </w:r>
-      <w:r>
-        <w:rPr>
-          <w:rFonts w:ascii="Tahoma" w:hAnsi="Tahoma"/>
-          <w:sz w:val="22"/>
-          <w:lang w:val="es-CL"/>
-        </w:rPr>
-        <w:t>Web B</w:t>
-      </w:r>
-      <w:r>
-        <w:rPr>
-          <w:rFonts w:ascii="Tahoma" w:hAnsi="Tahoma"/>
-          <w:sz w:val="22"/>
-          <w:lang w:val="es-CL"/>
-        </w:rPr>
-        <w:t>rowser relacionados con métodos de Ingeniería Social.</w:t>
+        <w:t>Investigar ataques en el Web Browser relacionados con métodos de Ingeniería Social.</w:t>
       </w:r>
     </w:p>
     <w:p>
@@ -1079,6 +1047,12 @@
       <w:rFonts w:cs="FreeSans"/>
     </w:rPr>
   </w:style>
+  <w:style w:type="paragraph" w:styleId="Textopreformateado">
+    <w:name w:val="Texto preformateado"/>
+    <w:basedOn w:val="Normal"/>
+    <w:pPr/>
+    <w:rPr/>
+  </w:style>
   <w:style w:type="numbering" w:styleId="NoList" w:default="1">
     <w:name w:val="No List"/>
     <w:uiPriority w:val="99"/>

</xml_diff>